<commit_message>
0504 change word title
</commit_message>
<xml_diff>
--- a/Please Read ME.docx
+++ b/Please Read ME.docx
@@ -19,11 +19,13 @@
       </w:r>
       <w:r>
         <w:rPr>
-          <w:rFonts w:ascii="微軟正黑體" w:eastAsia="微軟正黑體" w:hAnsi="微軟正黑體"/>
+          <w:rFonts w:ascii="微軟正黑體" w:eastAsia="微軟正黑體" w:hAnsi="微軟正黑體" w:hint="eastAsia"/>
           <w:sz w:val="40"/>
         </w:rPr>
-        <w:t>2</w:t>
+        <w:t>5</w:t>
       </w:r>
+      <w:bookmarkStart w:id="0" w:name="_GoBack"/>
+      <w:bookmarkEnd w:id="0"/>
     </w:p>
     <w:p>
       <w:pPr>
@@ -110,8 +112,6 @@
           </v:shape>
         </w:pict>
       </w:r>
-      <w:bookmarkStart w:id="0" w:name="_GoBack"/>
-      <w:bookmarkEnd w:id="0"/>
     </w:p>
     <w:sectPr>
       <w:pgSz w:w="11906" w:h="16838"/>

</xml_diff>

<commit_message>
0505 change word image
</commit_message>
<xml_diff>
--- a/Please Read ME.docx
+++ b/Please Read ME.docx
@@ -24,8 +24,6 @@
         </w:rPr>
         <w:t>5</w:t>
       </w:r>
-      <w:bookmarkStart w:id="0" w:name="_GoBack"/>
-      <w:bookmarkEnd w:id="0"/>
     </w:p>
     <w:p>
       <w:pPr>
@@ -107,11 +105,13 @@
             <v:path o:extrusionok="f" gradientshapeok="t" o:connecttype="rect"/>
             <o:lock v:ext="edit" aspectratio="t"/>
           </v:shapetype>
-          <v:shape id="_x0000_i1025" type="#_x0000_t75" style="width:414.75pt;height:213.75pt">
-            <v:imagedata r:id="rId5" o:title="bandicam 2017-05-04 23-09-43-686"/>
+          <v:shape id="_x0000_i1025" type="#_x0000_t75" style="width:414.25pt;height:210.65pt">
+            <v:imagedata r:id="rId5" o:title="bandicam 2017-05-05 13-31-32-491" croptop="1146f"/>
           </v:shape>
         </w:pict>
       </w:r>
+      <w:bookmarkStart w:id="0" w:name="_GoBack"/>
+      <w:bookmarkEnd w:id="0"/>
     </w:p>
     <w:sectPr>
       <w:pgSz w:w="11906" w:h="16838"/>

</xml_diff>